<commit_message>
Add Surgical anatomy of breast and update TOC
</commit_message>
<xml_diff>
--- a/www/content/upper-limb/clavipectoral fascia.docx
+++ b/www/content/upper-limb/clavipectoral fascia.docx
@@ -35,13 +35,12 @@
       <w:r>
         <w:rPr>
           <w:noProof/>
-          <w:lang w:eastAsia="en-IN"/>
         </w:rPr>
         <w:drawing>
-          <wp:inline distT="0" distB="0" distL="0" distR="0" wp14:anchorId="59AB920E" wp14:editId="260F1295">
-            <wp:extent cx="4476750" cy="4605020"/>
+          <wp:inline distT="0" distB="0" distL="0" distR="0" wp14:anchorId="3475046B" wp14:editId="6ECAB4BA">
+            <wp:extent cx="5731510" cy="4123690"/>
             <wp:effectExtent l="0" t="0" r="0" b="0"/>
-            <wp:docPr id="4" name="Picture 4" descr="C:\Viveka Sudha\viv\Anatomy related\anatomy\books\images v singh\UL\Chapter_3_Pectoral_Region\V03-F003-010.png"/>
+            <wp:docPr id="1726131444" name="Picture 1" descr="A green and black drawing&#10;&#10;AI-generated content may be incorrect."/>
             <wp:cNvGraphicFramePr>
               <a:graphicFrameLocks xmlns:a="http://schemas.openxmlformats.org/drawingml/2006/main" noChangeAspect="1"/>
             </wp:cNvGraphicFramePr>
@@ -49,28 +48,28 @@
               <a:graphicData uri="http://schemas.openxmlformats.org/drawingml/2006/picture">
                 <pic:pic xmlns:pic="http://schemas.openxmlformats.org/drawingml/2006/picture">
                   <pic:nvPicPr>
-                    <pic:cNvPr id="4" name="Picture 4" descr="C:\Viveka Sudha\viv\Anatomy related\anatomy\books\images v singh\UL\Chapter_3_Pectoral_Region\V03-F003-010.png"/>
+                    <pic:cNvPr id="1726131444" name="Picture 1" descr="A green and black drawing&#10;&#10;AI-generated content may be incorrect."/>
                     <pic:cNvPicPr>
                       <a:picLocks noChangeAspect="1" noChangeArrowheads="1"/>
                     </pic:cNvPicPr>
                   </pic:nvPicPr>
                   <pic:blipFill>
-                    <a:blip r:embed="rId5">
+                    <a:blip r:embed="rId5" cstate="print">
                       <a:extLst>
                         <a:ext uri="{28A0092B-C50C-407E-A947-70E740481C1C}">
                           <a14:useLocalDpi xmlns:a14="http://schemas.microsoft.com/office/drawing/2010/main" val="0"/>
                         </a:ext>
                       </a:extLst>
                     </a:blip>
-                    <a:srcRect r="2620" b="35138"/>
+                    <a:srcRect/>
                     <a:stretch>
                       <a:fillRect/>
                     </a:stretch>
                   </pic:blipFill>
-                  <pic:spPr>
+                  <pic:spPr bwMode="auto">
                     <a:xfrm>
                       <a:off x="0" y="0"/>
-                      <a:ext cx="4484637" cy="4612985"/>
+                      <a:ext cx="5731510" cy="4123690"/>
                     </a:xfrm>
                     <a:prstGeom prst="rect">
                       <a:avLst/>
@@ -196,69 +195,29 @@
         <w:spacing w:before="200" w:after="200" w:line="276" w:lineRule="auto"/>
       </w:pPr>
       <w:r>
+        <w:t>Thick upper part of fascia extending from the first rib near costochondral junction to coracoid process is called costoclavicular ligament</w:t>
+      </w:r>
+    </w:p>
+    <w:p>
+      <w:pPr>
+        <w:spacing w:before="200" w:after="200" w:line="276" w:lineRule="auto"/>
+      </w:pPr>
+      <w:r>
+        <w:t>[YOUTUBE]</w:t>
+      </w:r>
+      <w:r>
+        <w:t xml:space="preserve"> </w:t>
+      </w:r>
+      <w:r>
+        <w:t>https://www.youtube.com/watch?v=0A1dG-d-jr8</w:t>
+      </w:r>
+    </w:p>
+    <w:p>
+      <w:pPr>
+        <w:pStyle w:val="Heading2"/>
+      </w:pPr>
+      <w:r>
         <w:lastRenderedPageBreak/>
-        <w:t>Thick upper part of fascia extending from the first rib near costochondral junction to coracoid process is called costoclavicular ligament</w:t>
-      </w:r>
-      <w:r>
-        <w:rPr>
-          <w:noProof/>
-          <w:lang w:eastAsia="en-IN"/>
-        </w:rPr>
-        <w:drawing>
-          <wp:inline distT="0" distB="0" distL="0" distR="0" wp14:anchorId="2B489C65" wp14:editId="1BA4A65C">
-            <wp:extent cx="4565015" cy="2448560"/>
-            <wp:effectExtent l="0" t="0" r="6985" b="8890"/>
-            <wp:docPr id="5" name="Picture 5" descr="C:\Viveka Sudha\viv\Anatomy related\anatomy\books\images v singh\UL\Chapter_3_Pectoral_Region\V03-F003-010.png"/>
-            <wp:cNvGraphicFramePr>
-              <a:graphicFrameLocks xmlns:a="http://schemas.openxmlformats.org/drawingml/2006/main" noChangeAspect="1"/>
-            </wp:cNvGraphicFramePr>
-            <a:graphic xmlns:a="http://schemas.openxmlformats.org/drawingml/2006/main">
-              <a:graphicData uri="http://schemas.openxmlformats.org/drawingml/2006/picture">
-                <pic:pic xmlns:pic="http://schemas.openxmlformats.org/drawingml/2006/picture">
-                  <pic:nvPicPr>
-                    <pic:cNvPr id="5" name="Picture 5" descr="C:\Viveka Sudha\viv\Anatomy related\anatomy\books\images v singh\UL\Chapter_3_Pectoral_Region\V03-F003-010.png"/>
-                    <pic:cNvPicPr>
-                      <a:picLocks noChangeAspect="1" noChangeArrowheads="1"/>
-                    </pic:cNvPicPr>
-                  </pic:nvPicPr>
-                  <pic:blipFill>
-                    <a:blip r:embed="rId5">
-                      <a:extLst>
-                        <a:ext uri="{28A0092B-C50C-407E-A947-70E740481C1C}">
-                          <a14:useLocalDpi xmlns:a14="http://schemas.microsoft.com/office/drawing/2010/main" val="0"/>
-                        </a:ext>
-                      </a:extLst>
-                    </a:blip>
-                    <a:srcRect l="984" t="65609"/>
-                    <a:stretch>
-                      <a:fillRect/>
-                    </a:stretch>
-                  </pic:blipFill>
-                  <pic:spPr>
-                    <a:xfrm>
-                      <a:off x="0" y="0"/>
-                      <a:ext cx="4570918" cy="2451805"/>
-                    </a:xfrm>
-                    <a:prstGeom prst="rect">
-                      <a:avLst/>
-                    </a:prstGeom>
-                    <a:noFill/>
-                    <a:ln>
-                      <a:noFill/>
-                    </a:ln>
-                  </pic:spPr>
-                </pic:pic>
-              </a:graphicData>
-            </a:graphic>
-          </wp:inline>
-        </w:drawing>
-      </w:r>
-    </w:p>
-    <w:p>
-      <w:pPr>
-        <w:pStyle w:val="Heading2"/>
-      </w:pPr>
-      <w:r>
         <w:t xml:space="preserve">Structures piercing clavipectoral fascia </w:t>
       </w:r>
     </w:p>
@@ -314,7 +273,46 @@
         <w:t>Cephalic vein</w:t>
       </w:r>
     </w:p>
-    <w:p/>
+    <w:p>
+      <w:r>
+        <w:t>___MCQ_START___</w:t>
+      </w:r>
+    </w:p>
+    <w:p>
+      <w:r>
+        <w:t xml:space="preserve">Q1. Which structure does not pierce clavipectoral fascia </w:t>
+      </w:r>
+    </w:p>
+    <w:p>
+      <w:r>
+        <w:t>1.Thoraco-acromial artery</w:t>
+      </w:r>
+    </w:p>
+    <w:p>
+      <w:r>
+        <w:t xml:space="preserve">2. Lateral pectoral nerve </w:t>
+      </w:r>
+    </w:p>
+    <w:p>
+      <w:r>
+        <w:t>3. Medial pectoral nerve[CORRECT]</w:t>
+      </w:r>
+    </w:p>
+    <w:p>
+      <w:r>
+        <w:t xml:space="preserve">4. Cephalic vein </w:t>
+      </w:r>
+    </w:p>
+    <w:p>
+      <w:r>
+        <w:t>___</w:t>
+      </w:r>
+    </w:p>
+    <w:p>
+      <w:r>
+        <w:t>___MCQ_END___</w:t>
+      </w:r>
+    </w:p>
     <w:sectPr>
       <w:pgSz w:w="11906" w:h="16838"/>
       <w:pgMar w:top="1440" w:right="1440" w:bottom="1440" w:left="1440" w:header="708" w:footer="708" w:gutter="0"/>

</xml_diff>